<commit_message>
Mini ORM fully implemented.
</commit_message>
<xml_diff>
--- a/C# DB/Entity Framework Core/02 - ORM Fundamentals/02.ORM-Fundamentals-Exercise-MiniORM.docx
+++ b/C# DB/Entity Framework Core/02 - ORM Fundamentals/02.ORM-Fundamentals-Exercise-MiniORM.docx
@@ -1,6 +1,6 @@
 
 <file path=word/document.xml><?xml version="1.0" encoding="utf-8"?>
-<w:document xmlns:wpc="http://schemas.microsoft.com/office/word/2010/wordprocessingCanvas" xmlns:cx="http://schemas.microsoft.com/office/drawing/2014/chartex" xmlns:cx1="http://schemas.microsoft.com/office/drawing/2015/9/8/chartex" xmlns:cx2="http://schemas.microsoft.com/office/drawing/2015/10/21/chartex" xmlns:cx3="http://schemas.microsoft.com/office/drawing/2016/5/9/chartex" xmlns:cx4="http://schemas.microsoft.com/office/drawing/2016/5/10/chartex" xmlns:cx5="http://schemas.microsoft.com/office/drawing/2016/5/11/chartex" xmlns:cx6="http://schemas.microsoft.com/office/drawing/2016/5/12/chartex" xmlns:cx7="http://schemas.microsoft.com/office/drawing/2016/5/13/chartex" xmlns:cx8="http://schemas.microsoft.com/office/drawing/2016/5/14/chartex" xmlns:mc="http://schemas.openxmlformats.org/markup-compatibility/2006" xmlns:aink="http://schemas.microsoft.com/office/drawing/2016/ink" xmlns:am3d="http://schemas.microsoft.com/office/drawing/2017/model3d" xmlns:o="urn:schemas-microsoft-com:office:office" xmlns:r="http://schemas.openxmlformats.org/officeDocument/2006/relationships" xmlns:m="http://schemas.openxmlformats.org/officeDocument/2006/math" xmlns:v="urn:schemas-microsoft-com:vml" xmlns:wp14="http://schemas.microsoft.com/office/word/2010/wordprocessingDrawing" xmlns:wp="http://schemas.openxmlformats.org/drawingml/2006/wordprocessingDrawing" xmlns:w10="urn:schemas-microsoft-com:office:word" xmlns:w="http://schemas.openxmlformats.org/wordprocessingml/2006/main" xmlns:w14="http://schemas.microsoft.com/office/word/2010/wordml" xmlns:w15="http://schemas.microsoft.com/office/word/2012/wordml" xmlns:w16cex="http://schemas.microsoft.com/office/word/2018/wordml/cex" xmlns:w16cid="http://schemas.microsoft.com/office/word/2016/wordml/cid" xmlns:w16="http://schemas.microsoft.com/office/word/2018/wordml" xmlns:w16sdtdh="http://schemas.microsoft.com/office/word/2020/wordml/sdtdatahash" xmlns:w16se="http://schemas.microsoft.com/office/word/2015/wordml/symex" xmlns:wpg="http://schemas.microsoft.com/office/word/2010/wordprocessingGroup" xmlns:wpi="http://schemas.microsoft.com/office/word/2010/wordprocessingInk" xmlns:wne="http://schemas.microsoft.com/office/word/2006/wordml" xmlns:wps="http://schemas.microsoft.com/office/word/2010/wordprocessingShape" mc:Ignorable="w14 w15 w16se w16cid w16 w16cex w16sdtdh wp14">
+<w:document xmlns:wpc="http://schemas.microsoft.com/office/word/2010/wordprocessingCanvas" xmlns:cx="http://schemas.microsoft.com/office/drawing/2014/chartex" xmlns:cx1="http://schemas.microsoft.com/office/drawing/2015/9/8/chartex" xmlns:cx2="http://schemas.microsoft.com/office/drawing/2015/10/21/chartex" xmlns:cx3="http://schemas.microsoft.com/office/drawing/2016/5/9/chartex" xmlns:cx4="http://schemas.microsoft.com/office/drawing/2016/5/10/chartex" xmlns:cx5="http://schemas.microsoft.com/office/drawing/2016/5/11/chartex" xmlns:cx6="http://schemas.microsoft.com/office/drawing/2016/5/12/chartex" xmlns:cx7="http://schemas.microsoft.com/office/drawing/2016/5/13/chartex" xmlns:cx8="http://schemas.microsoft.com/office/drawing/2016/5/14/chartex" xmlns:mc="http://schemas.openxmlformats.org/markup-compatibility/2006" xmlns:aink="http://schemas.microsoft.com/office/drawing/2016/ink" xmlns:am3d="http://schemas.microsoft.com/office/drawing/2017/model3d" xmlns:o="urn:schemas-microsoft-com:office:office" xmlns:oel="http://schemas.microsoft.com/office/2019/extlst" xmlns:r="http://schemas.openxmlformats.org/officeDocument/2006/relationships" xmlns:m="http://schemas.openxmlformats.org/officeDocument/2006/math" xmlns:v="urn:schemas-microsoft-com:vml" xmlns:wp14="http://schemas.microsoft.com/office/word/2010/wordprocessingDrawing" xmlns:wp="http://schemas.openxmlformats.org/drawingml/2006/wordprocessingDrawing" xmlns:w10="urn:schemas-microsoft-com:office:word" xmlns:w="http://schemas.openxmlformats.org/wordprocessingml/2006/main" xmlns:w14="http://schemas.microsoft.com/office/word/2010/wordml" xmlns:w15="http://schemas.microsoft.com/office/word/2012/wordml" xmlns:w16cex="http://schemas.microsoft.com/office/word/2018/wordml/cex" xmlns:w16cid="http://schemas.microsoft.com/office/word/2016/wordml/cid" xmlns:w16="http://schemas.microsoft.com/office/word/2018/wordml" xmlns:w16sdtdh="http://schemas.microsoft.com/office/word/2020/wordml/sdtdatahash" xmlns:w16se="http://schemas.microsoft.com/office/word/2015/wordml/symex" xmlns:wpg="http://schemas.microsoft.com/office/word/2010/wordprocessingGroup" xmlns:wpi="http://schemas.microsoft.com/office/word/2010/wordprocessingInk" xmlns:wne="http://schemas.microsoft.com/office/word/2006/wordml" xmlns:wps="http://schemas.microsoft.com/office/word/2010/wordprocessingShape" mc:Ignorable="w14 w15 w16se w16cid w16 w16cex w16sdtdh wp14">
   <w:body>
     <w:p>
       <w:pPr>
@@ -13,13 +13,8 @@
       <w:r>
         <w:t xml:space="preserve">: </w:t>
       </w:r>
-      <w:proofErr w:type="spellStart"/>
-      <w:r>
-        <w:t>MiniORM</w:t>
-      </w:r>
-      <w:proofErr w:type="spellEnd"/>
-      <w:r>
-        <w:t xml:space="preserve"> Core</w:t>
+      <w:r>
+        <w:t>MiniORM Core</w:t>
       </w:r>
     </w:p>
     <w:p>
@@ -3107,7 +3102,6 @@
         </w:rPr>
         <w:t xml:space="preserve"> property and the </w:t>
       </w:r>
-      <w:proofErr w:type="spellStart"/>
       <w:r>
         <w:rPr>
           <w:rFonts w:ascii="Consolas" w:hAnsi="Consolas" w:cstheme="minorHAnsi"/>
@@ -3140,7 +3134,6 @@
         </w:rPr>
         <w:t>racker</w:t>
       </w:r>
-      <w:proofErr w:type="spellEnd"/>
       <w:r>
         <w:rPr>
           <w:rFonts w:cstheme="minorHAnsi"/>
@@ -3285,7 +3278,6 @@
         </w:rPr>
         <w:t xml:space="preserve">We use it like this, so we can also let the </w:t>
       </w:r>
-      <w:proofErr w:type="spellStart"/>
       <w:r>
         <w:rPr>
           <w:rFonts w:ascii="Consolas" w:hAnsi="Consolas" w:cstheme="minorHAnsi"/>
@@ -3293,7 +3285,6 @@
         </w:rPr>
         <w:t>ChangeTracker</w:t>
       </w:r>
-      <w:proofErr w:type="spellEnd"/>
       <w:r>
         <w:rPr>
           <w:rFonts w:cstheme="minorHAnsi"/>
@@ -4670,15 +4661,7 @@
         <w:t>'</w:t>
       </w:r>
       <w:r>
-        <w:t xml:space="preserve">re going to use these later when we determine what entity </w:t>
-      </w:r>
-      <w:proofErr w:type="gramStart"/>
-      <w:r>
-        <w:t>properties</w:t>
-      </w:r>
-      <w:proofErr w:type="gramEnd"/>
-      <w:r>
-        <w:t xml:space="preserve"> we</w:t>
+        <w:t>re going to use these later when we determine what entity properties we</w:t>
       </w:r>
       <w:r>
         <w:t>'</w:t>
@@ -4713,15 +4696,7 @@
         <w:t>connectionString</w:t>
       </w:r>
       <w:r>
-        <w:t xml:space="preserve">. In the body of the </w:t>
-      </w:r>
-      <w:proofErr w:type="gramStart"/>
-      <w:r>
-        <w:t>constructor</w:t>
-      </w:r>
-      <w:proofErr w:type="gramEnd"/>
-      <w:r>
-        <w:t xml:space="preserve"> we have to create an instance of the </w:t>
+        <w:t xml:space="preserve">. In the body of the constructor we have to create an instance of the </w:t>
       </w:r>
       <w:r>
         <w:rPr>
@@ -4770,7 +4745,6 @@
       <w:r>
         <w:t xml:space="preserve"> statement like before, where to open a connection to our database and in this </w:t>
       </w:r>
-      <w:proofErr w:type="gramStart"/>
       <w:r>
         <w:rPr>
           <w:rFonts w:ascii="Consolas" w:hAnsi="Consolas"/>
@@ -4779,7 +4753,6 @@
         </w:rPr>
         <w:t>using</w:t>
       </w:r>
-      <w:proofErr w:type="gramEnd"/>
       <w:r>
         <w:t xml:space="preserve"> we should call a method </w:t>
       </w:r>
@@ -8084,23 +8057,7 @@
           <w:rFonts w:asciiTheme="minorHAnsi" w:hAnsiTheme="minorHAnsi" w:cstheme="minorHAnsi"/>
           <w:b w:val="0"/>
         </w:rPr>
-        <w:t>for each of them, much like the previo</w:t>
-      </w:r>
-      <w:r>
-        <w:rPr>
-          <w:rStyle w:val="CodeChar"/>
-          <w:rFonts w:asciiTheme="minorHAnsi" w:hAnsiTheme="minorHAnsi" w:cstheme="minorHAnsi"/>
-          <w:b w:val="0"/>
-        </w:rPr>
-        <w:t xml:space="preserve"> </w:t>
-      </w:r>
-      <w:r>
-        <w:rPr>
-          <w:rStyle w:val="CodeChar"/>
-          <w:rFonts w:asciiTheme="minorHAnsi" w:hAnsiTheme="minorHAnsi" w:cstheme="minorHAnsi"/>
-          <w:b w:val="0"/>
-        </w:rPr>
-        <w:t>us 2 methods that did something similar.</w:t>
+        <w:t>for each of them, much like the previous 2 methods that did something similar.</w:t>
       </w:r>
     </w:p>
     <w:p>
@@ -14991,7 +14948,6 @@
       <w:r>
         <w:t xml:space="preserve"> </w:t>
       </w:r>
-      <w:proofErr w:type="gramStart"/>
       <w:r>
         <w:rPr>
           <w:rFonts w:ascii="Consolas" w:hAnsi="Consolas"/>
@@ -14999,7 +14955,6 @@
         </w:rPr>
         <w:t>Employee</w:t>
       </w:r>
-      <w:proofErr w:type="gramEnd"/>
       <w:r>
         <w:t xml:space="preserve"> class and use the same logic. The only difference between the other two models we've created is that in the </w:t>
       </w:r>
@@ -15027,7 +14982,6 @@
       <w:r>
         <w:t xml:space="preserve"> to our </w:t>
       </w:r>
-      <w:proofErr w:type="gramStart"/>
       <w:r>
         <w:rPr>
           <w:rFonts w:ascii="Consolas" w:hAnsi="Consolas"/>
@@ -15035,7 +14989,6 @@
         </w:rPr>
         <w:t>Department</w:t>
       </w:r>
-      <w:proofErr w:type="gramEnd"/>
       <w:r>
         <w:t xml:space="preserve"> model. We can do that by using </w:t>
       </w:r>
@@ -15416,7 +15369,6 @@
       <w:r>
         <w:t xml:space="preserve">Go to your </w:t>
       </w:r>
-      <w:proofErr w:type="spellStart"/>
       <w:r>
         <w:rPr>
           <w:rFonts w:ascii="Consolas" w:hAnsi="Consolas"/>
@@ -15425,7 +15377,6 @@
         </w:rPr>
         <w:t>Program.cs</w:t>
       </w:r>
-      <w:proofErr w:type="spellEnd"/>
       <w:r>
         <w:t xml:space="preserve"> and</w:t>
       </w:r>
@@ -15693,7 +15644,7 @@
 </file>
 
 <file path=word/endnotes.xml><?xml version="1.0" encoding="utf-8"?>
-<w:endnotes xmlns:wpc="http://schemas.microsoft.com/office/word/2010/wordprocessingCanvas" xmlns:cx="http://schemas.microsoft.com/office/drawing/2014/chartex" xmlns:cx1="http://schemas.microsoft.com/office/drawing/2015/9/8/chartex" xmlns:cx2="http://schemas.microsoft.com/office/drawing/2015/10/21/chartex" xmlns:cx3="http://schemas.microsoft.com/office/drawing/2016/5/9/chartex" xmlns:cx4="http://schemas.microsoft.com/office/drawing/2016/5/10/chartex" xmlns:cx5="http://schemas.microsoft.com/office/drawing/2016/5/11/chartex" xmlns:cx6="http://schemas.microsoft.com/office/drawing/2016/5/12/chartex" xmlns:cx7="http://schemas.microsoft.com/office/drawing/2016/5/13/chartex" xmlns:cx8="http://schemas.microsoft.com/office/drawing/2016/5/14/chartex" xmlns:mc="http://schemas.openxmlformats.org/markup-compatibility/2006" xmlns:aink="http://schemas.microsoft.com/office/drawing/2016/ink" xmlns:am3d="http://schemas.microsoft.com/office/drawing/2017/model3d" xmlns:o="urn:schemas-microsoft-com:office:office" xmlns:r="http://schemas.openxmlformats.org/officeDocument/2006/relationships" xmlns:m="http://schemas.openxmlformats.org/officeDocument/2006/math" xmlns:v="urn:schemas-microsoft-com:vml" xmlns:wp14="http://schemas.microsoft.com/office/word/2010/wordprocessingDrawing" xmlns:wp="http://schemas.openxmlformats.org/drawingml/2006/wordprocessingDrawing" xmlns:w10="urn:schemas-microsoft-com:office:word" xmlns:w="http://schemas.openxmlformats.org/wordprocessingml/2006/main" xmlns:w14="http://schemas.microsoft.com/office/word/2010/wordml" xmlns:w15="http://schemas.microsoft.com/office/word/2012/wordml" xmlns:w16cex="http://schemas.microsoft.com/office/word/2018/wordml/cex" xmlns:w16cid="http://schemas.microsoft.com/office/word/2016/wordml/cid" xmlns:w16="http://schemas.microsoft.com/office/word/2018/wordml" xmlns:w16sdtdh="http://schemas.microsoft.com/office/word/2020/wordml/sdtdatahash" xmlns:w16se="http://schemas.microsoft.com/office/word/2015/wordml/symex" xmlns:wpg="http://schemas.microsoft.com/office/word/2010/wordprocessingGroup" xmlns:wpi="http://schemas.microsoft.com/office/word/2010/wordprocessingInk" xmlns:wne="http://schemas.microsoft.com/office/word/2006/wordml" xmlns:wps="http://schemas.microsoft.com/office/word/2010/wordprocessingShape" mc:Ignorable="w14 w15 w16se w16cid w16 w16cex w16sdtdh wp14">
+<w:endnotes xmlns:wpc="http://schemas.microsoft.com/office/word/2010/wordprocessingCanvas" xmlns:cx="http://schemas.microsoft.com/office/drawing/2014/chartex" xmlns:cx1="http://schemas.microsoft.com/office/drawing/2015/9/8/chartex" xmlns:cx2="http://schemas.microsoft.com/office/drawing/2015/10/21/chartex" xmlns:cx3="http://schemas.microsoft.com/office/drawing/2016/5/9/chartex" xmlns:cx4="http://schemas.microsoft.com/office/drawing/2016/5/10/chartex" xmlns:cx5="http://schemas.microsoft.com/office/drawing/2016/5/11/chartex" xmlns:cx6="http://schemas.microsoft.com/office/drawing/2016/5/12/chartex" xmlns:cx7="http://schemas.microsoft.com/office/drawing/2016/5/13/chartex" xmlns:cx8="http://schemas.microsoft.com/office/drawing/2016/5/14/chartex" xmlns:mc="http://schemas.openxmlformats.org/markup-compatibility/2006" xmlns:aink="http://schemas.microsoft.com/office/drawing/2016/ink" xmlns:am3d="http://schemas.microsoft.com/office/drawing/2017/model3d" xmlns:o="urn:schemas-microsoft-com:office:office" xmlns:oel="http://schemas.microsoft.com/office/2019/extlst" xmlns:r="http://schemas.openxmlformats.org/officeDocument/2006/relationships" xmlns:m="http://schemas.openxmlformats.org/officeDocument/2006/math" xmlns:v="urn:schemas-microsoft-com:vml" xmlns:wp14="http://schemas.microsoft.com/office/word/2010/wordprocessingDrawing" xmlns:wp="http://schemas.openxmlformats.org/drawingml/2006/wordprocessingDrawing" xmlns:w10="urn:schemas-microsoft-com:office:word" xmlns:w="http://schemas.openxmlformats.org/wordprocessingml/2006/main" xmlns:w14="http://schemas.microsoft.com/office/word/2010/wordml" xmlns:w15="http://schemas.microsoft.com/office/word/2012/wordml" xmlns:w16cex="http://schemas.microsoft.com/office/word/2018/wordml/cex" xmlns:w16cid="http://schemas.microsoft.com/office/word/2016/wordml/cid" xmlns:w16="http://schemas.microsoft.com/office/word/2018/wordml" xmlns:w16sdtdh="http://schemas.microsoft.com/office/word/2020/wordml/sdtdatahash" xmlns:w16se="http://schemas.microsoft.com/office/word/2015/wordml/symex" xmlns:wpg="http://schemas.microsoft.com/office/word/2010/wordprocessingGroup" xmlns:wpi="http://schemas.microsoft.com/office/word/2010/wordprocessingInk" xmlns:wne="http://schemas.microsoft.com/office/word/2006/wordml" xmlns:wps="http://schemas.microsoft.com/office/word/2010/wordprocessingShape" mc:Ignorable="w14 w15 w16se w16cid w16 w16cex w16sdtdh wp14">
   <w:endnote w:type="separator" w:id="-1">
     <w:p>
       <w:pPr>
@@ -15718,7 +15669,7 @@
 </file>
 
 <file path=word/footer1.xml><?xml version="1.0" encoding="utf-8"?>
-<w:ftr xmlns:wpc="http://schemas.microsoft.com/office/word/2010/wordprocessingCanvas" xmlns:cx="http://schemas.microsoft.com/office/drawing/2014/chartex" xmlns:cx1="http://schemas.microsoft.com/office/drawing/2015/9/8/chartex" xmlns:cx2="http://schemas.microsoft.com/office/drawing/2015/10/21/chartex" xmlns:cx3="http://schemas.microsoft.com/office/drawing/2016/5/9/chartex" xmlns:cx4="http://schemas.microsoft.com/office/drawing/2016/5/10/chartex" xmlns:cx5="http://schemas.microsoft.com/office/drawing/2016/5/11/chartex" xmlns:cx6="http://schemas.microsoft.com/office/drawing/2016/5/12/chartex" xmlns:cx7="http://schemas.microsoft.com/office/drawing/2016/5/13/chartex" xmlns:cx8="http://schemas.microsoft.com/office/drawing/2016/5/14/chartex" xmlns:mc="http://schemas.openxmlformats.org/markup-compatibility/2006" xmlns:aink="http://schemas.microsoft.com/office/drawing/2016/ink" xmlns:am3d="http://schemas.microsoft.com/office/drawing/2017/model3d" xmlns:o="urn:schemas-microsoft-com:office:office" xmlns:r="http://schemas.openxmlformats.org/officeDocument/2006/relationships" xmlns:m="http://schemas.openxmlformats.org/officeDocument/2006/math" xmlns:v="urn:schemas-microsoft-com:vml" xmlns:wp14="http://schemas.microsoft.com/office/word/2010/wordprocessingDrawing" xmlns:wp="http://schemas.openxmlformats.org/drawingml/2006/wordprocessingDrawing" xmlns:w10="urn:schemas-microsoft-com:office:word" xmlns:w="http://schemas.openxmlformats.org/wordprocessingml/2006/main" xmlns:w14="http://schemas.microsoft.com/office/word/2010/wordml" xmlns:w15="http://schemas.microsoft.com/office/word/2012/wordml" xmlns:w16cex="http://schemas.microsoft.com/office/word/2018/wordml/cex" xmlns:w16cid="http://schemas.microsoft.com/office/word/2016/wordml/cid" xmlns:w16="http://schemas.microsoft.com/office/word/2018/wordml" xmlns:w16sdtdh="http://schemas.microsoft.com/office/word/2020/wordml/sdtdatahash" xmlns:w16se="http://schemas.microsoft.com/office/word/2015/wordml/symex" xmlns:wpg="http://schemas.microsoft.com/office/word/2010/wordprocessingGroup" xmlns:wpi="http://schemas.microsoft.com/office/word/2010/wordprocessingInk" xmlns:wne="http://schemas.microsoft.com/office/word/2006/wordml" xmlns:wps="http://schemas.microsoft.com/office/word/2010/wordprocessingShape" mc:Ignorable="w14 w15 w16se w16cid w16 w16cex w16sdtdh wp14">
+<w:ftr xmlns:wpc="http://schemas.microsoft.com/office/word/2010/wordprocessingCanvas" xmlns:cx="http://schemas.microsoft.com/office/drawing/2014/chartex" xmlns:cx1="http://schemas.microsoft.com/office/drawing/2015/9/8/chartex" xmlns:cx2="http://schemas.microsoft.com/office/drawing/2015/10/21/chartex" xmlns:cx3="http://schemas.microsoft.com/office/drawing/2016/5/9/chartex" xmlns:cx4="http://schemas.microsoft.com/office/drawing/2016/5/10/chartex" xmlns:cx5="http://schemas.microsoft.com/office/drawing/2016/5/11/chartex" xmlns:cx6="http://schemas.microsoft.com/office/drawing/2016/5/12/chartex" xmlns:cx7="http://schemas.microsoft.com/office/drawing/2016/5/13/chartex" xmlns:cx8="http://schemas.microsoft.com/office/drawing/2016/5/14/chartex" xmlns:mc="http://schemas.openxmlformats.org/markup-compatibility/2006" xmlns:aink="http://schemas.microsoft.com/office/drawing/2016/ink" xmlns:am3d="http://schemas.microsoft.com/office/drawing/2017/model3d" xmlns:o="urn:schemas-microsoft-com:office:office" xmlns:oel="http://schemas.microsoft.com/office/2019/extlst" xmlns:r="http://schemas.openxmlformats.org/officeDocument/2006/relationships" xmlns:m="http://schemas.openxmlformats.org/officeDocument/2006/math" xmlns:v="urn:schemas-microsoft-com:vml" xmlns:wp14="http://schemas.microsoft.com/office/word/2010/wordprocessingDrawing" xmlns:wp="http://schemas.openxmlformats.org/drawingml/2006/wordprocessingDrawing" xmlns:w10="urn:schemas-microsoft-com:office:word" xmlns:w="http://schemas.openxmlformats.org/wordprocessingml/2006/main" xmlns:w14="http://schemas.microsoft.com/office/word/2010/wordml" xmlns:w15="http://schemas.microsoft.com/office/word/2012/wordml" xmlns:w16cex="http://schemas.microsoft.com/office/word/2018/wordml/cex" xmlns:w16cid="http://schemas.microsoft.com/office/word/2016/wordml/cid" xmlns:w16="http://schemas.microsoft.com/office/word/2018/wordml" xmlns:w16sdtdh="http://schemas.microsoft.com/office/word/2020/wordml/sdtdatahash" xmlns:w16se="http://schemas.microsoft.com/office/word/2015/wordml/symex" xmlns:wpg="http://schemas.microsoft.com/office/word/2010/wordprocessingGroup" xmlns:wpi="http://schemas.microsoft.com/office/word/2010/wordprocessingInk" xmlns:wne="http://schemas.microsoft.com/office/word/2006/wordml" xmlns:wps="http://schemas.microsoft.com/office/word/2010/wordprocessingShape" mc:Ignorable="w14 w15 w16se w16cid w16 w16cex w16sdtdh wp14">
   <w:p>
     <w:pPr>
       <w:pStyle w:val="Footer"/>
@@ -17572,7 +17523,7 @@
 </file>
 
 <file path=word/footnotes.xml><?xml version="1.0" encoding="utf-8"?>
-<w:footnotes xmlns:wpc="http://schemas.microsoft.com/office/word/2010/wordprocessingCanvas" xmlns:cx="http://schemas.microsoft.com/office/drawing/2014/chartex" xmlns:cx1="http://schemas.microsoft.com/office/drawing/2015/9/8/chartex" xmlns:cx2="http://schemas.microsoft.com/office/drawing/2015/10/21/chartex" xmlns:cx3="http://schemas.microsoft.com/office/drawing/2016/5/9/chartex" xmlns:cx4="http://schemas.microsoft.com/office/drawing/2016/5/10/chartex" xmlns:cx5="http://schemas.microsoft.com/office/drawing/2016/5/11/chartex" xmlns:cx6="http://schemas.microsoft.com/office/drawing/2016/5/12/chartex" xmlns:cx7="http://schemas.microsoft.com/office/drawing/2016/5/13/chartex" xmlns:cx8="http://schemas.microsoft.com/office/drawing/2016/5/14/chartex" xmlns:mc="http://schemas.openxmlformats.org/markup-compatibility/2006" xmlns:aink="http://schemas.microsoft.com/office/drawing/2016/ink" xmlns:am3d="http://schemas.microsoft.com/office/drawing/2017/model3d" xmlns:o="urn:schemas-microsoft-com:office:office" xmlns:r="http://schemas.openxmlformats.org/officeDocument/2006/relationships" xmlns:m="http://schemas.openxmlformats.org/officeDocument/2006/math" xmlns:v="urn:schemas-microsoft-com:vml" xmlns:wp14="http://schemas.microsoft.com/office/word/2010/wordprocessingDrawing" xmlns:wp="http://schemas.openxmlformats.org/drawingml/2006/wordprocessingDrawing" xmlns:w10="urn:schemas-microsoft-com:office:word" xmlns:w="http://schemas.openxmlformats.org/wordprocessingml/2006/main" xmlns:w14="http://schemas.microsoft.com/office/word/2010/wordml" xmlns:w15="http://schemas.microsoft.com/office/word/2012/wordml" xmlns:w16cex="http://schemas.microsoft.com/office/word/2018/wordml/cex" xmlns:w16cid="http://schemas.microsoft.com/office/word/2016/wordml/cid" xmlns:w16="http://schemas.microsoft.com/office/word/2018/wordml" xmlns:w16sdtdh="http://schemas.microsoft.com/office/word/2020/wordml/sdtdatahash" xmlns:w16se="http://schemas.microsoft.com/office/word/2015/wordml/symex" xmlns:wpg="http://schemas.microsoft.com/office/word/2010/wordprocessingGroup" xmlns:wpi="http://schemas.microsoft.com/office/word/2010/wordprocessingInk" xmlns:wne="http://schemas.microsoft.com/office/word/2006/wordml" xmlns:wps="http://schemas.microsoft.com/office/word/2010/wordprocessingShape" mc:Ignorable="w14 w15 w16se w16cid w16 w16cex w16sdtdh wp14">
+<w:footnotes xmlns:wpc="http://schemas.microsoft.com/office/word/2010/wordprocessingCanvas" xmlns:cx="http://schemas.microsoft.com/office/drawing/2014/chartex" xmlns:cx1="http://schemas.microsoft.com/office/drawing/2015/9/8/chartex" xmlns:cx2="http://schemas.microsoft.com/office/drawing/2015/10/21/chartex" xmlns:cx3="http://schemas.microsoft.com/office/drawing/2016/5/9/chartex" xmlns:cx4="http://schemas.microsoft.com/office/drawing/2016/5/10/chartex" xmlns:cx5="http://schemas.microsoft.com/office/drawing/2016/5/11/chartex" xmlns:cx6="http://schemas.microsoft.com/office/drawing/2016/5/12/chartex" xmlns:cx7="http://schemas.microsoft.com/office/drawing/2016/5/13/chartex" xmlns:cx8="http://schemas.microsoft.com/office/drawing/2016/5/14/chartex" xmlns:mc="http://schemas.openxmlformats.org/markup-compatibility/2006" xmlns:aink="http://schemas.microsoft.com/office/drawing/2016/ink" xmlns:am3d="http://schemas.microsoft.com/office/drawing/2017/model3d" xmlns:o="urn:schemas-microsoft-com:office:office" xmlns:oel="http://schemas.microsoft.com/office/2019/extlst" xmlns:r="http://schemas.openxmlformats.org/officeDocument/2006/relationships" xmlns:m="http://schemas.openxmlformats.org/officeDocument/2006/math" xmlns:v="urn:schemas-microsoft-com:vml" xmlns:wp14="http://schemas.microsoft.com/office/word/2010/wordprocessingDrawing" xmlns:wp="http://schemas.openxmlformats.org/drawingml/2006/wordprocessingDrawing" xmlns:w10="urn:schemas-microsoft-com:office:word" xmlns:w="http://schemas.openxmlformats.org/wordprocessingml/2006/main" xmlns:w14="http://schemas.microsoft.com/office/word/2010/wordml" xmlns:w15="http://schemas.microsoft.com/office/word/2012/wordml" xmlns:w16cex="http://schemas.microsoft.com/office/word/2018/wordml/cex" xmlns:w16cid="http://schemas.microsoft.com/office/word/2016/wordml/cid" xmlns:w16="http://schemas.microsoft.com/office/word/2018/wordml" xmlns:w16sdtdh="http://schemas.microsoft.com/office/word/2020/wordml/sdtdatahash" xmlns:w16se="http://schemas.microsoft.com/office/word/2015/wordml/symex" xmlns:wpg="http://schemas.microsoft.com/office/word/2010/wordprocessingGroup" xmlns:wpi="http://schemas.microsoft.com/office/word/2010/wordprocessingInk" xmlns:wne="http://schemas.microsoft.com/office/word/2006/wordml" xmlns:wps="http://schemas.microsoft.com/office/word/2010/wordprocessingShape" mc:Ignorable="w14 w15 w16se w16cid w16 w16cex w16sdtdh wp14">
   <w:footnote w:type="separator" w:id="-1">
     <w:p>
       <w:pPr>
@@ -17597,7 +17548,7 @@
 </file>
 
 <file path=word/header1.xml><?xml version="1.0" encoding="utf-8"?>
-<w:hdr xmlns:wpc="http://schemas.microsoft.com/office/word/2010/wordprocessingCanvas" xmlns:cx="http://schemas.microsoft.com/office/drawing/2014/chartex" xmlns:cx1="http://schemas.microsoft.com/office/drawing/2015/9/8/chartex" xmlns:cx2="http://schemas.microsoft.com/office/drawing/2015/10/21/chartex" xmlns:cx3="http://schemas.microsoft.com/office/drawing/2016/5/9/chartex" xmlns:cx4="http://schemas.microsoft.com/office/drawing/2016/5/10/chartex" xmlns:cx5="http://schemas.microsoft.com/office/drawing/2016/5/11/chartex" xmlns:cx6="http://schemas.microsoft.com/office/drawing/2016/5/12/chartex" xmlns:cx7="http://schemas.microsoft.com/office/drawing/2016/5/13/chartex" xmlns:cx8="http://schemas.microsoft.com/office/drawing/2016/5/14/chartex" xmlns:mc="http://schemas.openxmlformats.org/markup-compatibility/2006" xmlns:aink="http://schemas.microsoft.com/office/drawing/2016/ink" xmlns:am3d="http://schemas.microsoft.com/office/drawing/2017/model3d" xmlns:o="urn:schemas-microsoft-com:office:office" xmlns:r="http://schemas.openxmlformats.org/officeDocument/2006/relationships" xmlns:m="http://schemas.openxmlformats.org/officeDocument/2006/math" xmlns:v="urn:schemas-microsoft-com:vml" xmlns:wp14="http://schemas.microsoft.com/office/word/2010/wordprocessingDrawing" xmlns:wp="http://schemas.openxmlformats.org/drawingml/2006/wordprocessingDrawing" xmlns:w10="urn:schemas-microsoft-com:office:word" xmlns:w="http://schemas.openxmlformats.org/wordprocessingml/2006/main" xmlns:w14="http://schemas.microsoft.com/office/word/2010/wordml" xmlns:w15="http://schemas.microsoft.com/office/word/2012/wordml" xmlns:w16cex="http://schemas.microsoft.com/office/word/2018/wordml/cex" xmlns:w16cid="http://schemas.microsoft.com/office/word/2016/wordml/cid" xmlns:w16="http://schemas.microsoft.com/office/word/2018/wordml" xmlns:w16sdtdh="http://schemas.microsoft.com/office/word/2020/wordml/sdtdatahash" xmlns:w16se="http://schemas.microsoft.com/office/word/2015/wordml/symex" xmlns:wpg="http://schemas.microsoft.com/office/word/2010/wordprocessingGroup" xmlns:wpi="http://schemas.microsoft.com/office/word/2010/wordprocessingInk" xmlns:wne="http://schemas.microsoft.com/office/word/2006/wordml" xmlns:wps="http://schemas.microsoft.com/office/word/2010/wordprocessingShape" mc:Ignorable="w14 w15 w16se w16cid w16 w16cex w16sdtdh wp14">
+<w:hdr xmlns:wpc="http://schemas.microsoft.com/office/word/2010/wordprocessingCanvas" xmlns:cx="http://schemas.microsoft.com/office/drawing/2014/chartex" xmlns:cx1="http://schemas.microsoft.com/office/drawing/2015/9/8/chartex" xmlns:cx2="http://schemas.microsoft.com/office/drawing/2015/10/21/chartex" xmlns:cx3="http://schemas.microsoft.com/office/drawing/2016/5/9/chartex" xmlns:cx4="http://schemas.microsoft.com/office/drawing/2016/5/10/chartex" xmlns:cx5="http://schemas.microsoft.com/office/drawing/2016/5/11/chartex" xmlns:cx6="http://schemas.microsoft.com/office/drawing/2016/5/12/chartex" xmlns:cx7="http://schemas.microsoft.com/office/drawing/2016/5/13/chartex" xmlns:cx8="http://schemas.microsoft.com/office/drawing/2016/5/14/chartex" xmlns:mc="http://schemas.openxmlformats.org/markup-compatibility/2006" xmlns:aink="http://schemas.microsoft.com/office/drawing/2016/ink" xmlns:am3d="http://schemas.microsoft.com/office/drawing/2017/model3d" xmlns:o="urn:schemas-microsoft-com:office:office" xmlns:oel="http://schemas.microsoft.com/office/2019/extlst" xmlns:r="http://schemas.openxmlformats.org/officeDocument/2006/relationships" xmlns:m="http://schemas.openxmlformats.org/officeDocument/2006/math" xmlns:v="urn:schemas-microsoft-com:vml" xmlns:wp14="http://schemas.microsoft.com/office/word/2010/wordprocessingDrawing" xmlns:wp="http://schemas.openxmlformats.org/drawingml/2006/wordprocessingDrawing" xmlns:w10="urn:schemas-microsoft-com:office:word" xmlns:w="http://schemas.openxmlformats.org/wordprocessingml/2006/main" xmlns:w14="http://schemas.microsoft.com/office/word/2010/wordml" xmlns:w15="http://schemas.microsoft.com/office/word/2012/wordml" xmlns:w16cex="http://schemas.microsoft.com/office/word/2018/wordml/cex" xmlns:w16cid="http://schemas.microsoft.com/office/word/2016/wordml/cid" xmlns:w16="http://schemas.microsoft.com/office/word/2018/wordml" xmlns:w16sdtdh="http://schemas.microsoft.com/office/word/2020/wordml/sdtdatahash" xmlns:w16se="http://schemas.microsoft.com/office/word/2015/wordml/symex" xmlns:wpg="http://schemas.microsoft.com/office/word/2010/wordprocessingGroup" xmlns:wpi="http://schemas.microsoft.com/office/word/2010/wordprocessingInk" xmlns:wne="http://schemas.microsoft.com/office/word/2006/wordml" xmlns:wps="http://schemas.microsoft.com/office/word/2010/wordprocessingShape" mc:Ignorable="w14 w15 w16se w16cid w16 w16cex w16sdtdh wp14">
   <w:p>
     <w:pPr>
       <w:pStyle w:val="Header"/>
@@ -17608,7 +17559,7 @@
 </file>
 
 <file path=word/numbering.xml><?xml version="1.0" encoding="utf-8"?>
-<w:numbering xmlns:wpc="http://schemas.microsoft.com/office/word/2010/wordprocessingCanvas" xmlns:cx="http://schemas.microsoft.com/office/drawing/2014/chartex" xmlns:cx1="http://schemas.microsoft.com/office/drawing/2015/9/8/chartex" xmlns:cx2="http://schemas.microsoft.com/office/drawing/2015/10/21/chartex" xmlns:cx3="http://schemas.microsoft.com/office/drawing/2016/5/9/chartex" xmlns:cx4="http://schemas.microsoft.com/office/drawing/2016/5/10/chartex" xmlns:cx5="http://schemas.microsoft.com/office/drawing/2016/5/11/chartex" xmlns:cx6="http://schemas.microsoft.com/office/drawing/2016/5/12/chartex" xmlns:cx7="http://schemas.microsoft.com/office/drawing/2016/5/13/chartex" xmlns:cx8="http://schemas.microsoft.com/office/drawing/2016/5/14/chartex" xmlns:mc="http://schemas.openxmlformats.org/markup-compatibility/2006" xmlns:aink="http://schemas.microsoft.com/office/drawing/2016/ink" xmlns:am3d="http://schemas.microsoft.com/office/drawing/2017/model3d" xmlns:o="urn:schemas-microsoft-com:office:office" xmlns:r="http://schemas.openxmlformats.org/officeDocument/2006/relationships" xmlns:m="http://schemas.openxmlformats.org/officeDocument/2006/math" xmlns:v="urn:schemas-microsoft-com:vml" xmlns:wp14="http://schemas.microsoft.com/office/word/2010/wordprocessingDrawing" xmlns:wp="http://schemas.openxmlformats.org/drawingml/2006/wordprocessingDrawing" xmlns:w10="urn:schemas-microsoft-com:office:word" xmlns:w="http://schemas.openxmlformats.org/wordprocessingml/2006/main" xmlns:w14="http://schemas.microsoft.com/office/word/2010/wordml" xmlns:w15="http://schemas.microsoft.com/office/word/2012/wordml" xmlns:w16cex="http://schemas.microsoft.com/office/word/2018/wordml/cex" xmlns:w16cid="http://schemas.microsoft.com/office/word/2016/wordml/cid" xmlns:w16="http://schemas.microsoft.com/office/word/2018/wordml" xmlns:w16sdtdh="http://schemas.microsoft.com/office/word/2020/wordml/sdtdatahash" xmlns:w16se="http://schemas.microsoft.com/office/word/2015/wordml/symex" xmlns:wpg="http://schemas.microsoft.com/office/word/2010/wordprocessingGroup" xmlns:wpi="http://schemas.microsoft.com/office/word/2010/wordprocessingInk" xmlns:wne="http://schemas.microsoft.com/office/word/2006/wordml" xmlns:wps="http://schemas.microsoft.com/office/word/2010/wordprocessingShape" mc:Ignorable="w14 w15 w16se w16cid w16 w16cex w16sdtdh wp14">
+<w:numbering xmlns:wpc="http://schemas.microsoft.com/office/word/2010/wordprocessingCanvas" xmlns:cx="http://schemas.microsoft.com/office/drawing/2014/chartex" xmlns:cx1="http://schemas.microsoft.com/office/drawing/2015/9/8/chartex" xmlns:cx2="http://schemas.microsoft.com/office/drawing/2015/10/21/chartex" xmlns:cx3="http://schemas.microsoft.com/office/drawing/2016/5/9/chartex" xmlns:cx4="http://schemas.microsoft.com/office/drawing/2016/5/10/chartex" xmlns:cx5="http://schemas.microsoft.com/office/drawing/2016/5/11/chartex" xmlns:cx6="http://schemas.microsoft.com/office/drawing/2016/5/12/chartex" xmlns:cx7="http://schemas.microsoft.com/office/drawing/2016/5/13/chartex" xmlns:cx8="http://schemas.microsoft.com/office/drawing/2016/5/14/chartex" xmlns:mc="http://schemas.openxmlformats.org/markup-compatibility/2006" xmlns:aink="http://schemas.microsoft.com/office/drawing/2016/ink" xmlns:am3d="http://schemas.microsoft.com/office/drawing/2017/model3d" xmlns:o="urn:schemas-microsoft-com:office:office" xmlns:oel="http://schemas.microsoft.com/office/2019/extlst" xmlns:r="http://schemas.openxmlformats.org/officeDocument/2006/relationships" xmlns:m="http://schemas.openxmlformats.org/officeDocument/2006/math" xmlns:v="urn:schemas-microsoft-com:vml" xmlns:wp14="http://schemas.microsoft.com/office/word/2010/wordprocessingDrawing" xmlns:wp="http://schemas.openxmlformats.org/drawingml/2006/wordprocessingDrawing" xmlns:w10="urn:schemas-microsoft-com:office:word" xmlns:w="http://schemas.openxmlformats.org/wordprocessingml/2006/main" xmlns:w14="http://schemas.microsoft.com/office/word/2010/wordml" xmlns:w15="http://schemas.microsoft.com/office/word/2012/wordml" xmlns:w16cex="http://schemas.microsoft.com/office/word/2018/wordml/cex" xmlns:w16cid="http://schemas.microsoft.com/office/word/2016/wordml/cid" xmlns:w16="http://schemas.microsoft.com/office/word/2018/wordml" xmlns:w16sdtdh="http://schemas.microsoft.com/office/word/2020/wordml/sdtdatahash" xmlns:w16se="http://schemas.microsoft.com/office/word/2015/wordml/symex" xmlns:wpg="http://schemas.microsoft.com/office/word/2010/wordprocessingGroup" xmlns:wpi="http://schemas.microsoft.com/office/word/2010/wordprocessingInk" xmlns:wne="http://schemas.microsoft.com/office/word/2006/wordml" xmlns:wps="http://schemas.microsoft.com/office/word/2010/wordprocessingShape" mc:Ignorable="w14 w15 w16se w16cid w16 w16cex w16sdtdh wp14">
   <w:abstractNum w:abstractNumId="0" w15:restartNumberingAfterBreak="0">
     <w:nsid w:val="04E60920"/>
     <w:multiLevelType w:val="hybridMultilevel"/>
@@ -19829,34 +19780,34 @@
       </w:rPr>
     </w:lvl>
   </w:abstractNum>
-  <w:num w:numId="1">
+  <w:num w:numId="1" w16cid:durableId="1411392819">
     <w:abstractNumId w:val="0"/>
   </w:num>
-  <w:num w:numId="2">
+  <w:num w:numId="2" w16cid:durableId="501166290">
     <w:abstractNumId w:val="19"/>
   </w:num>
-  <w:num w:numId="3">
+  <w:num w:numId="3" w16cid:durableId="489953865">
     <w:abstractNumId w:val="6"/>
   </w:num>
-  <w:num w:numId="4">
+  <w:num w:numId="4" w16cid:durableId="138499919">
     <w:abstractNumId w:val="13"/>
   </w:num>
-  <w:num w:numId="5">
+  <w:num w:numId="5" w16cid:durableId="1132408387">
     <w:abstractNumId w:val="14"/>
   </w:num>
-  <w:num w:numId="6">
+  <w:num w:numId="6" w16cid:durableId="1193307320">
     <w:abstractNumId w:val="17"/>
   </w:num>
-  <w:num w:numId="7">
+  <w:num w:numId="7" w16cid:durableId="1549343919">
     <w:abstractNumId w:val="2"/>
   </w:num>
-  <w:num w:numId="8">
+  <w:num w:numId="8" w16cid:durableId="1780370941">
     <w:abstractNumId w:val="5"/>
   </w:num>
-  <w:num w:numId="9">
+  <w:num w:numId="9" w16cid:durableId="107741532">
     <w:abstractNumId w:val="11"/>
   </w:num>
-  <w:num w:numId="10">
+  <w:num w:numId="10" w16cid:durableId="91977960">
     <w:abstractNumId w:val="7"/>
     <w:lvlOverride w:ilvl="0">
       <w:startOverride w:val="1"/>
@@ -19886,37 +19837,37 @@
       <w:startOverride w:val="1"/>
     </w:lvlOverride>
   </w:num>
-  <w:num w:numId="11">
+  <w:num w:numId="11" w16cid:durableId="179779202">
     <w:abstractNumId w:val="3"/>
   </w:num>
-  <w:num w:numId="12">
+  <w:num w:numId="12" w16cid:durableId="493573991">
     <w:abstractNumId w:val="9"/>
   </w:num>
-  <w:num w:numId="13">
+  <w:num w:numId="13" w16cid:durableId="1488014574">
     <w:abstractNumId w:val="1"/>
   </w:num>
-  <w:num w:numId="14">
+  <w:num w:numId="14" w16cid:durableId="87388824">
     <w:abstractNumId w:val="12"/>
   </w:num>
-  <w:num w:numId="15">
+  <w:num w:numId="15" w16cid:durableId="2068256367">
     <w:abstractNumId w:val="18"/>
   </w:num>
-  <w:num w:numId="16">
+  <w:num w:numId="16" w16cid:durableId="2068645496">
     <w:abstractNumId w:val="20"/>
   </w:num>
-  <w:num w:numId="17">
+  <w:num w:numId="17" w16cid:durableId="773210684">
     <w:abstractNumId w:val="8"/>
   </w:num>
-  <w:num w:numId="18">
+  <w:num w:numId="18" w16cid:durableId="1903787873">
     <w:abstractNumId w:val="16"/>
   </w:num>
-  <w:num w:numId="19">
+  <w:num w:numId="19" w16cid:durableId="722681306">
     <w:abstractNumId w:val="10"/>
   </w:num>
-  <w:num w:numId="20">
+  <w:num w:numId="20" w16cid:durableId="538128998">
     <w:abstractNumId w:val="4"/>
   </w:num>
-  <w:num w:numId="21">
+  <w:num w:numId="21" w16cid:durableId="1151099140">
     <w:abstractNumId w:val="15"/>
   </w:num>
 </w:numbering>

</xml_diff>